<commit_message>
new UI Changes and detail added
</commit_message>
<xml_diff>
--- a/profile/src/Assets/Ankit Dubey Resume.docx
+++ b/profile/src/Assets/Ankit Dubey Resume.docx
@@ -642,6 +642,80 @@
           </w:p>
           <w:p>
             <w:pPr>
+              <w:pStyle w:val="Normal"/>
+              <w:bidi w:val="0"/>
+              <w:rPr>
+                <w:rFonts w:ascii="Bembo" w:hAnsi="Bembo" w:eastAsia="Bembo" w:cs="Bembo"/>
+                <w:b w:val="0"/>
+                <w:bCs w:val="0"/>
+                <w:i w:val="0"/>
+                <w:iCs w:val="0"/>
+                <w:sz w:val="22"/>
+                <w:szCs w:val="22"/>
+              </w:rPr>
+            </w:pPr>
+            <w:r>
+              <w:rPr>
+                <w:lang w:val="en-US"/>
+              </w:rPr>
+              <w:t xml:space="preserve"> </w:t>
+            </w:r>
+            <w:r>
+              <w:rPr>
+                <w:rFonts w:ascii="Bembo" w:hAnsi="Bembo" w:eastAsia="Bembo" w:cs="Bembo"/>
+                <w:b w:val="1"/>
+                <w:bCs w:val="1"/>
+                <w:i w:val="0"/>
+                <w:iCs w:val="0"/>
+                <w:sz w:val="24"/>
+                <w:szCs w:val="24"/>
+                <w:lang w:val="en-US"/>
+              </w:rPr>
+              <w:t>•</w:t>
+            </w:r>
+            <w:r>
+              <w:rPr>
+                <w:lang w:val="en-US"/>
+              </w:rPr>
+              <w:t xml:space="preserve"> </w:t>
+            </w:r>
+            <w:r>
+              <w:rPr>
+                <w:rFonts w:ascii="Book Antiqua" w:hAnsi="Book Antiqua" w:eastAsia="Book Antiqua" w:cs="Book Antiqua"/>
+                <w:b w:val="1"/>
+                <w:bCs w:val="1"/>
+                <w:i w:val="0"/>
+                <w:iCs w:val="0"/>
+                <w:sz w:val="24"/>
+                <w:szCs w:val="24"/>
+                <w:lang w:val="en-US"/>
+              </w:rPr>
+              <w:t>Native</w:t>
+            </w:r>
+            <w:r>
+              <w:rPr>
+                <w:lang w:val="en-US"/>
+              </w:rPr>
+              <w:t>: React Native</w:t>
+            </w:r>
+          </w:p>
+          <w:p>
+            <w:pPr>
+              <w:spacing w:line="320" w:lineRule="exact"/>
+              <w:rPr>
+                <w:rFonts w:ascii="Bembo" w:hAnsi="Bembo" w:eastAsia="Bembo" w:cs="Bembo"/>
+                <w:b w:val="0"/>
+                <w:bCs w:val="0"/>
+                <w:i w:val="0"/>
+                <w:iCs w:val="0"/>
+                <w:sz w:val="22"/>
+                <w:szCs w:val="22"/>
+                <w:lang w:val="en-US"/>
+              </w:rPr>
+            </w:pPr>
+          </w:p>
+          <w:p>
+            <w:pPr>
               <w:spacing w:line="320" w:lineRule="exact"/>
               <w:rPr>
                 <w:rFonts w:ascii="Bembo" w:hAnsi="Bembo" w:eastAsia="Bembo" w:cs="Bembo"/>
@@ -686,9 +760,47 @@
     </w:tbl>
     <w:p>
       <w:pPr>
+        <w:pStyle w:val="Normal"/>
         <w:spacing w:line="320" w:lineRule="exact"/>
         <w:rPr>
-          <w:rFonts w:ascii="Bembo" w:hAnsi="Bembo" w:eastAsia="Bembo" w:cs="Bembo"/>
+          <w:rFonts w:ascii="system-ui" w:hAnsi="system-ui" w:eastAsia="system-ui" w:cs="system-ui"/>
+          <w:b w:val="0"/>
+          <w:bCs w:val="0"/>
+          <w:i w:val="0"/>
+          <w:iCs w:val="0"/>
+          <w:caps w:val="0"/>
+          <w:smallCaps w:val="0"/>
+          <w:noProof w:val="0"/>
+          <w:sz w:val="21"/>
+          <w:szCs w:val="21"/>
+          <w:lang w:val="en-US"/>
+        </w:rPr>
+      </w:pPr>
+    </w:p>
+    <w:p>
+      <w:pPr>
+        <w:pStyle w:val="Normal"/>
+        <w:spacing w:line="320" w:lineRule="exact"/>
+        <w:rPr>
+          <w:rFonts w:ascii="system-ui" w:hAnsi="system-ui" w:eastAsia="system-ui" w:cs="system-ui"/>
+          <w:b w:val="0"/>
+          <w:bCs w:val="0"/>
+          <w:i w:val="0"/>
+          <w:iCs w:val="0"/>
+          <w:caps w:val="0"/>
+          <w:smallCaps w:val="0"/>
+          <w:noProof w:val="0"/>
+          <w:sz w:val="21"/>
+          <w:szCs w:val="21"/>
+          <w:lang w:val="en-US"/>
+        </w:rPr>
+      </w:pPr>
+    </w:p>
+    <w:p>
+      <w:pPr>
+        <w:spacing w:line="320" w:lineRule="exact"/>
+        <w:rPr>
+          <w:rFonts w:ascii="Segoe UI" w:hAnsi="Segoe UI" w:eastAsia="Segoe UI" w:cs="Segoe UI"/>
           <w:b w:val="0"/>
           <w:bCs w:val="0"/>
           <w:i w:val="0"/>
@@ -702,6 +814,139 @@
           <w:lang w:val="en-US"/>
         </w:rPr>
       </w:pPr>
+      <w:r>
+        <w:rPr>
+          <w:rFonts w:ascii="Segoe UI" w:hAnsi="Segoe UI" w:eastAsia="Segoe UI" w:cs="Segoe UI"/>
+          <w:b w:val="1"/>
+          <w:bCs w:val="1"/>
+          <w:i w:val="0"/>
+          <w:iCs w:val="0"/>
+          <w:caps w:val="0"/>
+          <w:smallCaps w:val="0"/>
+          <w:noProof w:val="0"/>
+          <w:color w:val="000000" w:themeColor="text1" w:themeTint="FF" w:themeShade="FF"/>
+          <w:sz w:val="22"/>
+          <w:szCs w:val="22"/>
+          <w:lang w:val="en-US"/>
+        </w:rPr>
+        <w:t>MERN STACK Developer</w:t>
+      </w:r>
+      <w:r>
+        <w:rPr>
+          <w:rFonts w:ascii="Segoe UI" w:hAnsi="Segoe UI" w:eastAsia="Segoe UI" w:cs="Segoe UI"/>
+          <w:b w:val="0"/>
+          <w:bCs w:val="0"/>
+          <w:i w:val="0"/>
+          <w:iCs w:val="0"/>
+          <w:caps w:val="0"/>
+          <w:smallCaps w:val="0"/>
+          <w:noProof w:val="0"/>
+          <w:color w:val="000000" w:themeColor="text1" w:themeTint="FF" w:themeShade="FF"/>
+          <w:sz w:val="22"/>
+          <w:szCs w:val="22"/>
+          <w:lang w:val="en-US"/>
+        </w:rPr>
+        <w:t xml:space="preserve"> – </w:t>
+      </w:r>
+      <w:r>
+        <w:rPr>
+          <w:rFonts w:ascii="Segoe UI" w:hAnsi="Segoe UI" w:eastAsia="Segoe UI" w:cs="Segoe UI"/>
+          <w:b w:val="0"/>
+          <w:bCs w:val="0"/>
+          <w:i w:val="0"/>
+          <w:iCs w:val="0"/>
+          <w:caps w:val="0"/>
+          <w:smallCaps w:val="0"/>
+          <w:noProof w:val="0"/>
+          <w:color w:val="000000" w:themeColor="text1" w:themeTint="FF" w:themeShade="FF"/>
+          <w:sz w:val="22"/>
+          <w:szCs w:val="22"/>
+          <w:lang w:val="en-US"/>
+        </w:rPr>
+        <w:t>Airrchip</w:t>
+      </w:r>
+      <w:r>
+        <w:rPr>
+          <w:rFonts w:ascii="Segoe UI" w:hAnsi="Segoe UI" w:eastAsia="Segoe UI" w:cs="Segoe UI"/>
+          <w:b w:val="0"/>
+          <w:bCs w:val="0"/>
+          <w:i w:val="0"/>
+          <w:iCs w:val="0"/>
+          <w:caps w:val="0"/>
+          <w:smallCaps w:val="0"/>
+          <w:noProof w:val="0"/>
+          <w:color w:val="000000" w:themeColor="text1" w:themeTint="FF" w:themeShade="FF"/>
+          <w:sz w:val="22"/>
+          <w:szCs w:val="22"/>
+          <w:lang w:val="en-US"/>
+        </w:rPr>
+        <w:t xml:space="preserve"> </w:t>
+      </w:r>
+      <w:r>
+        <w:rPr>
+          <w:rFonts w:ascii="Segoe UI" w:hAnsi="Segoe UI" w:eastAsia="Segoe UI" w:cs="Segoe UI"/>
+          <w:b w:val="0"/>
+          <w:bCs w:val="0"/>
+          <w:i w:val="0"/>
+          <w:iCs w:val="0"/>
+          <w:caps w:val="0"/>
+          <w:smallCaps w:val="0"/>
+          <w:noProof w:val="0"/>
+          <w:color w:val="000000" w:themeColor="text1" w:themeTint="FF" w:themeShade="FF"/>
+          <w:sz w:val="24"/>
+          <w:szCs w:val="24"/>
+          <w:lang w:val="en-US"/>
+        </w:rPr>
+        <w:t xml:space="preserve">| Jan 2024 – current Working </w:t>
+      </w:r>
+    </w:p>
+    <w:p>
+      <w:pPr>
+        <w:pStyle w:val="Normal"/>
+        <w:shd w:val="clear" w:color="auto" w:fill="FFFFFF" w:themeFill="background1"/>
+        <w:spacing w:before="0" w:beforeAutospacing="off" w:line="320" w:lineRule="exact"/>
+        <w:rPr>
+          <w:rFonts w:ascii="Segoe UI" w:hAnsi="Segoe UI" w:eastAsia="Segoe UI" w:cs="Segoe UI"/>
+          <w:noProof w:val="0"/>
+          <w:sz w:val="24"/>
+          <w:szCs w:val="24"/>
+          <w:lang w:val="en-US"/>
+        </w:rPr>
+      </w:pPr>
+      <w:r>
+        <w:rPr>
+          <w:rFonts w:ascii="Segoe UI" w:hAnsi="Segoe UI" w:eastAsia="Segoe UI" w:cs="Segoe UI"/>
+          <w:b w:val="0"/>
+          <w:bCs w:val="0"/>
+          <w:i w:val="0"/>
+          <w:iCs w:val="0"/>
+          <w:caps w:val="0"/>
+          <w:smallCaps w:val="0"/>
+          <w:noProof w:val="0"/>
+          <w:color w:val="000000" w:themeColor="text1" w:themeTint="FF" w:themeShade="FF"/>
+          <w:sz w:val="24"/>
+          <w:szCs w:val="24"/>
+          <w:lang w:val="en-US"/>
+        </w:rPr>
+        <w:t>• Work with</w:t>
+      </w:r>
+      <w:r>
+        <w:rPr>
+          <w:rFonts w:ascii="Segoe UI" w:hAnsi="Segoe UI" w:eastAsia="Segoe UI" w:cs="Segoe UI"/>
+          <w:b w:val="1"/>
+          <w:bCs w:val="1"/>
+          <w:i w:val="0"/>
+          <w:iCs w:val="0"/>
+          <w:caps w:val="0"/>
+          <w:smallCaps w:val="0"/>
+          <w:noProof w:val="0"/>
+          <w:color w:val="000000" w:themeColor="text1" w:themeTint="FF" w:themeShade="FF"/>
+          <w:sz w:val="24"/>
+          <w:szCs w:val="24"/>
+          <w:lang w:val="en-US"/>
+        </w:rPr>
+        <w:t xml:space="preserve"> </w:t>
+      </w:r>
       <w:r>
         <w:rPr>
           <w:rFonts w:ascii="Bembo" w:hAnsi="Bembo" w:eastAsia="Bembo" w:cs="Bembo"/>
@@ -717,9 +962,431 @@
           <w:szCs w:val="24"/>
           <w:lang w:val="en-US"/>
         </w:rPr>
-        <w:t>Front-End developer (Intern)</w:t>
-      </w:r>
-      <w:r>
+        <w:t>JavaScript, ReactJS, Redux, Typescript, Tailwind CSS, Bootstrap , React Native , molecular JS, MySQL, MongoDB, PostgreSQL</w:t>
+      </w:r>
+      <w:r>
+        <w:rPr>
+          <w:rFonts w:ascii="Segoe UI" w:hAnsi="Segoe UI" w:eastAsia="Segoe UI" w:cs="Segoe UI"/>
+          <w:b w:val="1"/>
+          <w:bCs w:val="1"/>
+          <w:i w:val="0"/>
+          <w:iCs w:val="0"/>
+          <w:caps w:val="0"/>
+          <w:smallCaps w:val="0"/>
+          <w:noProof w:val="0"/>
+          <w:color w:val="000000" w:themeColor="text1" w:themeTint="FF" w:themeShade="FF"/>
+          <w:sz w:val="24"/>
+          <w:szCs w:val="24"/>
+          <w:lang w:val="en-US"/>
+        </w:rPr>
+        <w:t>.</w:t>
+      </w:r>
+    </w:p>
+    <w:p>
+      <w:pPr>
+        <w:spacing w:line="320" w:lineRule="exact"/>
+        <w:rPr>
+          <w:rFonts w:ascii="Segoe UI" w:hAnsi="Segoe UI" w:eastAsia="Segoe UI" w:cs="Segoe UI"/>
+          <w:b w:val="0"/>
+          <w:bCs w:val="0"/>
+          <w:i w:val="0"/>
+          <w:iCs w:val="0"/>
+          <w:caps w:val="0"/>
+          <w:smallCaps w:val="0"/>
+          <w:noProof w:val="0"/>
+          <w:color w:val="000000" w:themeColor="text1" w:themeTint="FF" w:themeShade="FF"/>
+          <w:sz w:val="24"/>
+          <w:szCs w:val="24"/>
+          <w:lang w:val="en-US"/>
+        </w:rPr>
+      </w:pPr>
+      <w:r>
+        <w:rPr>
+          <w:rFonts w:ascii="Segoe UI" w:hAnsi="Segoe UI" w:eastAsia="Segoe UI" w:cs="Segoe UI"/>
+          <w:b w:val="0"/>
+          <w:bCs w:val="0"/>
+          <w:i w:val="0"/>
+          <w:iCs w:val="0"/>
+          <w:caps w:val="0"/>
+          <w:smallCaps w:val="0"/>
+          <w:noProof w:val="0"/>
+          <w:color w:val="000000" w:themeColor="text1" w:themeTint="FF" w:themeShade="FF"/>
+          <w:sz w:val="24"/>
+          <w:szCs w:val="24"/>
+          <w:lang w:val="en-US"/>
+        </w:rPr>
+        <w:t xml:space="preserve">Projects I worked </w:t>
+      </w:r>
+      <w:r>
+        <w:rPr>
+          <w:rFonts w:ascii="Segoe UI" w:hAnsi="Segoe UI" w:eastAsia="Segoe UI" w:cs="Segoe UI"/>
+          <w:b w:val="0"/>
+          <w:bCs w:val="0"/>
+          <w:i w:val="0"/>
+          <w:iCs w:val="0"/>
+          <w:caps w:val="0"/>
+          <w:smallCaps w:val="0"/>
+          <w:noProof w:val="0"/>
+          <w:color w:val="000000" w:themeColor="text1" w:themeTint="FF" w:themeShade="FF"/>
+          <w:sz w:val="24"/>
+          <w:szCs w:val="24"/>
+          <w:lang w:val="en-US"/>
+        </w:rPr>
+        <w:t>on</w:t>
+      </w:r>
+      <w:r>
+        <w:rPr>
+          <w:rFonts w:ascii="Segoe UI" w:hAnsi="Segoe UI" w:eastAsia="Segoe UI" w:cs="Segoe UI"/>
+          <w:b w:val="0"/>
+          <w:bCs w:val="0"/>
+          <w:i w:val="0"/>
+          <w:iCs w:val="0"/>
+          <w:caps w:val="0"/>
+          <w:smallCaps w:val="0"/>
+          <w:noProof w:val="0"/>
+          <w:color w:val="000000" w:themeColor="text1" w:themeTint="FF" w:themeShade="FF"/>
+          <w:sz w:val="24"/>
+          <w:szCs w:val="24"/>
+          <w:lang w:val="en-US"/>
+        </w:rPr>
+        <w:t xml:space="preserve"> till now </w:t>
+      </w:r>
+    </w:p>
+    <w:p>
+      <w:pPr>
+        <w:pStyle w:val="Normal"/>
+        <w:spacing w:line="320" w:lineRule="exact"/>
+        <w:rPr>
+          <w:rFonts w:ascii="system-ui" w:hAnsi="system-ui" w:eastAsia="system-ui" w:cs="system-ui"/>
+          <w:b w:val="0"/>
+          <w:bCs w:val="0"/>
+          <w:i w:val="0"/>
+          <w:iCs w:val="0"/>
+          <w:caps w:val="0"/>
+          <w:smallCaps w:val="0"/>
+          <w:noProof w:val="0"/>
+          <w:sz w:val="21"/>
+          <w:szCs w:val="21"/>
+          <w:lang w:val="en-US"/>
+        </w:rPr>
+      </w:pPr>
+      <w:r>
+        <w:rPr>
+          <w:rFonts w:ascii="Book Antiqua" w:hAnsi="Book Antiqua" w:eastAsia="Book Antiqua" w:cs="Book Antiqua"/>
+          <w:b w:val="1"/>
+          <w:bCs w:val="1"/>
+          <w:i w:val="0"/>
+          <w:iCs w:val="0"/>
+          <w:caps w:val="0"/>
+          <w:smallCaps w:val="0"/>
+          <w:noProof w:val="0"/>
+          <w:sz w:val="22"/>
+          <w:szCs w:val="22"/>
+          <w:lang w:val="en-US"/>
+        </w:rPr>
+        <w:t xml:space="preserve">Pakka </w:t>
+      </w:r>
+      <w:r>
+        <w:rPr>
+          <w:rFonts w:ascii="Book Antiqua" w:hAnsi="Book Antiqua" w:eastAsia="Book Antiqua" w:cs="Book Antiqua"/>
+          <w:b w:val="1"/>
+          <w:bCs w:val="1"/>
+          <w:i w:val="0"/>
+          <w:iCs w:val="0"/>
+          <w:caps w:val="0"/>
+          <w:smallCaps w:val="0"/>
+          <w:noProof w:val="0"/>
+          <w:sz w:val="22"/>
+          <w:szCs w:val="22"/>
+          <w:lang w:val="en-US"/>
+        </w:rPr>
+        <w:t>pay</w:t>
+      </w:r>
+      <w:r>
+        <w:rPr>
+          <w:rFonts w:ascii="system-ui" w:hAnsi="system-ui" w:eastAsia="system-ui" w:cs="system-ui"/>
+          <w:b w:val="0"/>
+          <w:bCs w:val="0"/>
+          <w:i w:val="0"/>
+          <w:iCs w:val="0"/>
+          <w:caps w:val="0"/>
+          <w:smallCaps w:val="0"/>
+          <w:noProof w:val="0"/>
+          <w:sz w:val="21"/>
+          <w:szCs w:val="21"/>
+          <w:lang w:val="en-US"/>
+        </w:rPr>
+        <w:t xml:space="preserve"> :</w:t>
+      </w:r>
+      <w:r>
+        <w:rPr>
+          <w:rFonts w:ascii="system-ui" w:hAnsi="system-ui" w:eastAsia="system-ui" w:cs="system-ui"/>
+          <w:b w:val="0"/>
+          <w:bCs w:val="0"/>
+          <w:i w:val="0"/>
+          <w:iCs w:val="0"/>
+          <w:caps w:val="0"/>
+          <w:smallCaps w:val="0"/>
+          <w:noProof w:val="0"/>
+          <w:sz w:val="21"/>
+          <w:szCs w:val="21"/>
+          <w:lang w:val="en-US"/>
+        </w:rPr>
+        <w:t xml:space="preserve"> this is a fintech project where vendor and wholesaler can connect to each other and done payment as they want and it </w:t>
+      </w:r>
+      <w:r>
+        <w:rPr>
+          <w:rFonts w:ascii="system-ui" w:hAnsi="system-ui" w:eastAsia="system-ui" w:cs="system-ui"/>
+          <w:b w:val="0"/>
+          <w:bCs w:val="0"/>
+          <w:i w:val="0"/>
+          <w:iCs w:val="0"/>
+          <w:caps w:val="0"/>
+          <w:smallCaps w:val="0"/>
+          <w:noProof w:val="0"/>
+          <w:sz w:val="21"/>
+          <w:szCs w:val="21"/>
+          <w:lang w:val="en-US"/>
+        </w:rPr>
+        <w:t>pakka</w:t>
+      </w:r>
+      <w:r>
+        <w:rPr>
+          <w:rFonts w:ascii="system-ui" w:hAnsi="system-ui" w:eastAsia="system-ui" w:cs="system-ui"/>
+          <w:b w:val="0"/>
+          <w:bCs w:val="0"/>
+          <w:i w:val="0"/>
+          <w:iCs w:val="0"/>
+          <w:caps w:val="0"/>
+          <w:smallCaps w:val="0"/>
+          <w:noProof w:val="0"/>
+          <w:sz w:val="21"/>
+          <w:szCs w:val="21"/>
+          <w:lang w:val="en-US"/>
+        </w:rPr>
+        <w:t xml:space="preserve"> pay also provided a credit line for future payments </w:t>
+      </w:r>
+      <w:r>
+        <w:br/>
+      </w:r>
+      <w:r>
+        <w:rPr>
+          <w:rFonts w:ascii="system-ui" w:hAnsi="system-ui" w:eastAsia="system-ui" w:cs="system-ui"/>
+          <w:b w:val="0"/>
+          <w:bCs w:val="0"/>
+          <w:i w:val="0"/>
+          <w:iCs w:val="0"/>
+          <w:caps w:val="0"/>
+          <w:smallCaps w:val="0"/>
+          <w:noProof w:val="0"/>
+          <w:sz w:val="21"/>
+          <w:szCs w:val="21"/>
+          <w:lang w:val="en-US"/>
+        </w:rPr>
+        <w:t xml:space="preserve">And in the </w:t>
+      </w:r>
+      <w:r>
+        <w:rPr>
+          <w:rFonts w:ascii="system-ui" w:hAnsi="system-ui" w:eastAsia="system-ui" w:cs="system-ui"/>
+          <w:b w:val="0"/>
+          <w:bCs w:val="0"/>
+          <w:i w:val="0"/>
+          <w:iCs w:val="0"/>
+          <w:caps w:val="0"/>
+          <w:smallCaps w:val="0"/>
+          <w:noProof w:val="0"/>
+          <w:sz w:val="21"/>
+          <w:szCs w:val="21"/>
+          <w:lang w:val="en-US"/>
+        </w:rPr>
+        <w:t>pakka</w:t>
+      </w:r>
+      <w:r>
+        <w:rPr>
+          <w:rFonts w:ascii="system-ui" w:hAnsi="system-ui" w:eastAsia="system-ui" w:cs="system-ui"/>
+          <w:b w:val="0"/>
+          <w:bCs w:val="0"/>
+          <w:i w:val="0"/>
+          <w:iCs w:val="0"/>
+          <w:caps w:val="0"/>
+          <w:smallCaps w:val="0"/>
+          <w:noProof w:val="0"/>
+          <w:sz w:val="21"/>
+          <w:szCs w:val="21"/>
+          <w:lang w:val="en-US"/>
+        </w:rPr>
+        <w:t xml:space="preserve"> pay I worked as a lead backend and frontend dev</w:t>
+      </w:r>
+    </w:p>
+    <w:p>
+      <w:pPr>
+        <w:pStyle w:val="Normal"/>
+        <w:spacing w:line="320" w:lineRule="exact"/>
+        <w:rPr>
+          <w:rFonts w:ascii="system-ui" w:hAnsi="system-ui" w:eastAsia="system-ui" w:cs="system-ui"/>
+          <w:b w:val="0"/>
+          <w:bCs w:val="0"/>
+          <w:i w:val="0"/>
+          <w:iCs w:val="0"/>
+          <w:caps w:val="0"/>
+          <w:smallCaps w:val="0"/>
+          <w:noProof w:val="0"/>
+          <w:sz w:val="21"/>
+          <w:szCs w:val="21"/>
+          <w:lang w:val="en-US"/>
+        </w:rPr>
+      </w:pPr>
+      <w:r>
+        <w:rPr>
+          <w:rFonts w:ascii="system-ui" w:hAnsi="system-ui" w:eastAsia="system-ui" w:cs="system-ui"/>
+          <w:b w:val="0"/>
+          <w:bCs w:val="0"/>
+          <w:i w:val="0"/>
+          <w:iCs w:val="0"/>
+          <w:caps w:val="0"/>
+          <w:smallCaps w:val="0"/>
+          <w:noProof w:val="0"/>
+          <w:sz w:val="21"/>
+          <w:szCs w:val="21"/>
+          <w:lang w:val="en-US"/>
+        </w:rPr>
+        <w:t>Oomero</w:t>
+      </w:r>
+      <w:r>
+        <w:rPr>
+          <w:rFonts w:ascii="system-ui" w:hAnsi="system-ui" w:eastAsia="system-ui" w:cs="system-ui"/>
+          <w:b w:val="0"/>
+          <w:bCs w:val="0"/>
+          <w:i w:val="0"/>
+          <w:iCs w:val="0"/>
+          <w:caps w:val="0"/>
+          <w:smallCaps w:val="0"/>
+          <w:noProof w:val="0"/>
+          <w:sz w:val="21"/>
+          <w:szCs w:val="21"/>
+          <w:lang w:val="en-US"/>
+        </w:rPr>
+        <w:t xml:space="preserve">:  </w:t>
+      </w:r>
+      <w:r>
+        <w:rPr>
+          <w:rFonts w:ascii="system-ui" w:hAnsi="system-ui" w:eastAsia="system-ui" w:cs="system-ui"/>
+          <w:b w:val="0"/>
+          <w:bCs w:val="0"/>
+          <w:i w:val="0"/>
+          <w:iCs w:val="0"/>
+          <w:caps w:val="0"/>
+          <w:smallCaps w:val="0"/>
+          <w:noProof w:val="0"/>
+          <w:sz w:val="21"/>
+          <w:szCs w:val="21"/>
+          <w:lang w:val="en-US"/>
+        </w:rPr>
+        <w:t>oomero</w:t>
+      </w:r>
+      <w:r>
+        <w:rPr>
+          <w:rFonts w:ascii="system-ui" w:hAnsi="system-ui" w:eastAsia="system-ui" w:cs="system-ui"/>
+          <w:b w:val="0"/>
+          <w:bCs w:val="0"/>
+          <w:i w:val="0"/>
+          <w:iCs w:val="0"/>
+          <w:caps w:val="0"/>
+          <w:smallCaps w:val="0"/>
+          <w:noProof w:val="0"/>
+          <w:sz w:val="21"/>
+          <w:szCs w:val="21"/>
+          <w:lang w:val="en-US"/>
+        </w:rPr>
+        <w:t xml:space="preserve"> this is background check for the company's employee to find out if they are </w:t>
+      </w:r>
+      <w:r>
+        <w:rPr>
+          <w:rFonts w:ascii="system-ui" w:hAnsi="system-ui" w:eastAsia="system-ui" w:cs="system-ui"/>
+          <w:b w:val="0"/>
+          <w:bCs w:val="0"/>
+          <w:i w:val="0"/>
+          <w:iCs w:val="0"/>
+          <w:caps w:val="0"/>
+          <w:smallCaps w:val="0"/>
+          <w:noProof w:val="0"/>
+          <w:sz w:val="21"/>
+          <w:szCs w:val="21"/>
+          <w:lang w:val="en-US"/>
+        </w:rPr>
+        <w:t>defaulter</w:t>
+      </w:r>
+      <w:r>
+        <w:rPr>
+          <w:rFonts w:ascii="system-ui" w:hAnsi="system-ui" w:eastAsia="system-ui" w:cs="system-ui"/>
+          <w:b w:val="0"/>
+          <w:bCs w:val="0"/>
+          <w:i w:val="0"/>
+          <w:iCs w:val="0"/>
+          <w:caps w:val="0"/>
+          <w:smallCaps w:val="0"/>
+          <w:noProof w:val="0"/>
+          <w:sz w:val="21"/>
+          <w:szCs w:val="21"/>
+          <w:lang w:val="en-US"/>
+        </w:rPr>
+        <w:t xml:space="preserve"> or not </w:t>
+      </w:r>
+      <w:r>
+        <w:br/>
+      </w:r>
+      <w:r>
+        <w:rPr>
+          <w:rFonts w:ascii="system-ui" w:hAnsi="system-ui" w:eastAsia="system-ui" w:cs="system-ui"/>
+          <w:b w:val="0"/>
+          <w:bCs w:val="0"/>
+          <w:i w:val="0"/>
+          <w:iCs w:val="0"/>
+          <w:caps w:val="0"/>
+          <w:smallCaps w:val="0"/>
+          <w:noProof w:val="0"/>
+          <w:sz w:val="21"/>
+          <w:szCs w:val="21"/>
+          <w:lang w:val="en-US"/>
+        </w:rPr>
+        <w:t xml:space="preserve">In </w:t>
+      </w:r>
+      <w:r>
+        <w:rPr>
+          <w:rFonts w:ascii="system-ui" w:hAnsi="system-ui" w:eastAsia="system-ui" w:cs="system-ui"/>
+          <w:b w:val="0"/>
+          <w:bCs w:val="0"/>
+          <w:i w:val="0"/>
+          <w:iCs w:val="0"/>
+          <w:caps w:val="0"/>
+          <w:smallCaps w:val="0"/>
+          <w:noProof w:val="0"/>
+          <w:sz w:val="21"/>
+          <w:szCs w:val="21"/>
+          <w:lang w:val="en-US"/>
+        </w:rPr>
+        <w:t>oomero</w:t>
+      </w:r>
+      <w:r>
+        <w:rPr>
+          <w:rFonts w:ascii="system-ui" w:hAnsi="system-ui" w:eastAsia="system-ui" w:cs="system-ui"/>
+          <w:b w:val="0"/>
+          <w:bCs w:val="0"/>
+          <w:i w:val="0"/>
+          <w:iCs w:val="0"/>
+          <w:caps w:val="0"/>
+          <w:smallCaps w:val="0"/>
+          <w:noProof w:val="0"/>
+          <w:sz w:val="21"/>
+          <w:szCs w:val="21"/>
+          <w:lang w:val="en-US"/>
+        </w:rPr>
+        <w:t xml:space="preserve"> I worked as a junior dev under my senior guidance</w:t>
+      </w:r>
+    </w:p>
+    <w:p>
+      <w:pPr>
+        <w:spacing w:line="320" w:lineRule="exact"/>
         <w:rPr>
           <w:rFonts w:ascii="Bembo" w:hAnsi="Bembo" w:eastAsia="Bembo" w:cs="Bembo"/>
           <w:b w:val="1"/>
@@ -734,6 +1401,77 @@
           <w:szCs w:val="24"/>
           <w:lang w:val="en-US"/>
         </w:rPr>
+      </w:pPr>
+    </w:p>
+    <w:p>
+      <w:pPr>
+        <w:spacing w:line="320" w:lineRule="exact"/>
+        <w:rPr>
+          <w:rFonts w:ascii="Bembo" w:hAnsi="Bembo" w:eastAsia="Bembo" w:cs="Bembo"/>
+          <w:b w:val="1"/>
+          <w:bCs w:val="1"/>
+          <w:i w:val="0"/>
+          <w:iCs w:val="0"/>
+          <w:caps w:val="0"/>
+          <w:smallCaps w:val="0"/>
+          <w:noProof w:val="0"/>
+          <w:color w:val="000000" w:themeColor="text1" w:themeTint="FF" w:themeShade="FF"/>
+          <w:sz w:val="24"/>
+          <w:szCs w:val="24"/>
+          <w:lang w:val="en-US"/>
+        </w:rPr>
+      </w:pPr>
+    </w:p>
+    <w:p>
+      <w:pPr>
+        <w:spacing w:line="320" w:lineRule="exact"/>
+        <w:rPr>
+          <w:rFonts w:ascii="Bembo" w:hAnsi="Bembo" w:eastAsia="Bembo" w:cs="Bembo"/>
+          <w:b w:val="0"/>
+          <w:bCs w:val="0"/>
+          <w:i w:val="0"/>
+          <w:iCs w:val="0"/>
+          <w:caps w:val="0"/>
+          <w:smallCaps w:val="0"/>
+          <w:noProof w:val="0"/>
+          <w:color w:val="000000" w:themeColor="text1" w:themeTint="FF" w:themeShade="FF"/>
+          <w:sz w:val="24"/>
+          <w:szCs w:val="24"/>
+          <w:lang w:val="en-US"/>
+        </w:rPr>
+      </w:pPr>
+      <w:r>
+        <w:rPr>
+          <w:rFonts w:ascii="Bembo" w:hAnsi="Bembo" w:eastAsia="Bembo" w:cs="Bembo"/>
+          <w:b w:val="1"/>
+          <w:bCs w:val="1"/>
+          <w:i w:val="0"/>
+          <w:iCs w:val="0"/>
+          <w:caps w:val="0"/>
+          <w:smallCaps w:val="0"/>
+          <w:noProof w:val="0"/>
+          <w:color w:val="000000" w:themeColor="text1" w:themeTint="FF" w:themeShade="FF"/>
+          <w:sz w:val="24"/>
+          <w:szCs w:val="24"/>
+          <w:lang w:val="en-US"/>
+        </w:rPr>
+        <w:t>Front-End developer (Intern)</w:t>
+      </w:r>
+      <w:r>
+        <w:rPr>
+          <w:rFonts w:ascii="Bembo" w:hAnsi="Bembo" w:eastAsia="Bembo" w:cs="Bembo"/>
+          <w:b w:val="1"/>
+          <w:bCs w:val="1"/>
+          <w:i w:val="0"/>
+          <w:iCs w:val="0"/>
+          <w:caps w:val="0"/>
+          <w:smallCaps w:val="0"/>
+          <w:noProof w:val="0"/>
+          <w:color w:val="000000" w:themeColor="text1" w:themeTint="FF" w:themeShade="FF"/>
+          <w:sz w:val="24"/>
+          <w:szCs w:val="24"/>
+          <w:lang w:val="en-US"/>
+        </w:rPr>
         <w:t xml:space="preserve"> </w:t>
       </w:r>
       <w:r>
@@ -773,7 +1511,7 @@
     </w:p>
     <w:p>
       <w:pPr>
-        <w:shd w:val="clear" w:color="auto" w:fill="FFFFFF" w:themeFill="background1"/>
+        <w:pStyle w:val="Normal"/>
         <w:spacing w:before="0" w:beforeAutospacing="off" w:line="320" w:lineRule="exact"/>
         <w:rPr>
           <w:rFonts w:ascii="Segoe UI" w:hAnsi="Segoe UI" w:eastAsia="Segoe UI" w:cs="Segoe UI"/>
@@ -784,23 +1522,23 @@
           <w:caps w:val="0"/>
           <w:smallCaps w:val="0"/>
           <w:noProof w:val="0"/>
-          <w:color w:val="0D0D0D" w:themeColor="text1" w:themeTint="F2" w:themeShade="FF"/>
-          <w:sz w:val="24"/>
-          <w:szCs w:val="24"/>
-          <w:lang w:val="en-US"/>
-        </w:rPr>
-      </w:pPr>
-      <w:r>
-        <w:rPr>
-          <w:rFonts w:ascii="Segoe UI" w:hAnsi="Segoe UI" w:eastAsia="Segoe UI" w:cs="Segoe UI"/>
-          <w:b w:val="0"/>
-          <w:bCs w:val="0"/>
-          <w:i w:val="0"/>
-          <w:iCs w:val="0"/>
-          <w:caps w:val="0"/>
-          <w:smallCaps w:val="0"/>
-          <w:noProof w:val="0"/>
-          <w:color w:val="0D0D0D" w:themeColor="text1" w:themeTint="F2" w:themeShade="FF"/>
+          <w:color w:val="000000" w:themeColor="text1" w:themeTint="FF" w:themeShade="FF"/>
+          <w:sz w:val="24"/>
+          <w:szCs w:val="24"/>
+          <w:lang w:val="en-US"/>
+        </w:rPr>
+      </w:pPr>
+      <w:r>
+        <w:rPr>
+          <w:rFonts w:ascii="Segoe UI" w:hAnsi="Segoe UI" w:eastAsia="Segoe UI" w:cs="Segoe UI"/>
+          <w:b w:val="0"/>
+          <w:bCs w:val="0"/>
+          <w:i w:val="0"/>
+          <w:iCs w:val="0"/>
+          <w:caps w:val="0"/>
+          <w:smallCaps w:val="0"/>
+          <w:noProof w:val="0"/>
+          <w:color w:val="000000" w:themeColor="text1" w:themeTint="FF" w:themeShade="FF"/>
           <w:sz w:val="24"/>
           <w:szCs w:val="24"/>
           <w:lang w:val="en-US"/>

</xml_diff>